<commit_message>
Added a file with uncchdid, basebrgy, basewman, and reprostat, as well as was.preg and trimester in case its helpful
</commit_message>
<xml_diff>
--- a/Documents/progress_report_milan_2021_08_06_CPR.docx
+++ b/Documents/progress_report_milan_2021_08_06_CPR.docx
@@ -394,9 +394,17 @@
               <w:lastRenderedPageBreak/>
               <w:t>e.g.</w:t>
             </w:r>
+            <w:commentRangeStart w:id="13"/>
             <w:proofErr w:type="gramEnd"/>
             <w:r>
               <w:t xml:space="preserve"> BMI</w:t>
+            </w:r>
+            <w:commentRangeEnd w:id="13"/>
+            <w:r>
+              <w:rPr>
+                <w:rStyle w:val="CommentReference"/>
+              </w:rPr>
+              <w:commentReference w:id="13"/>
             </w:r>
           </w:p>
         </w:tc>
@@ -548,16 +556,16 @@
             <w:r>
               <w:t xml:space="preserve"> be important to look at both catch-up in </w:t>
             </w:r>
-            <w:commentRangeStart w:id="13"/>
+            <w:commentRangeStart w:id="14"/>
             <w:r>
               <w:t xml:space="preserve">height and weight together, </w:t>
             </w:r>
-            <w:commentRangeEnd w:id="13"/>
+            <w:commentRangeEnd w:id="14"/>
             <w:r>
               <w:rPr>
                 <w:rStyle w:val="CommentReference"/>
               </w:rPr>
-              <w:commentReference w:id="13"/>
+              <w:commentReference w:id="14"/>
             </w:r>
             <w:r>
               <w:t>because accelerated weight gain without accelerated height gain is indicative of substantial investment in current survival and early reproduction. Investing more energy into fat stores, especially for women, probably allows for buffered reproduction early</w:t>
@@ -609,16 +617,16 @@
             <w:tcW w:w="1345" w:type="dxa"/>
           </w:tcPr>
           <w:p>
-            <w:commentRangeStart w:id="14"/>
+            <w:commentRangeStart w:id="15"/>
             <w:r>
               <w:t>Smoking</w:t>
             </w:r>
-            <w:commentRangeEnd w:id="14"/>
+            <w:commentRangeEnd w:id="15"/>
             <w:r>
               <w:rPr>
                 <w:rStyle w:val="CommentReference"/>
               </w:rPr>
-              <w:commentReference w:id="14"/>
+              <w:commentReference w:id="15"/>
             </w:r>
           </w:p>
           <w:p>
@@ -661,6 +669,62 @@
           </w:p>
         </w:tc>
       </w:tr>
+      <w:tr>
+        <w:trPr>
+          <w:ins w:id="16" w:author="Calen Patrick Ryan" w:date="2021-08-24T11:55:00Z"/>
+        </w:trPr>
+        <w:tc>
+          <w:tcPr>
+            <w:tcW w:w="1345" w:type="dxa"/>
+          </w:tcPr>
+          <w:p>
+            <w:pPr>
+              <w:rPr>
+                <w:ins w:id="17" w:author="Calen Patrick Ryan" w:date="2021-08-24T11:55:00Z"/>
+              </w:rPr>
+            </w:pPr>
+            <w:ins w:id="18" w:author="Calen Patrick Ryan" w:date="2021-08-24T11:55:00Z">
+              <w:r>
+                <w:t>Sex</w:t>
+              </w:r>
+            </w:ins>
+          </w:p>
+        </w:tc>
+        <w:tc>
+          <w:tcPr>
+            <w:tcW w:w="1800" w:type="dxa"/>
+          </w:tcPr>
+          <w:p>
+            <w:pPr>
+              <w:rPr>
+                <w:ins w:id="19" w:author="Calen Patrick Ryan" w:date="2021-08-24T11:55:00Z"/>
+              </w:rPr>
+            </w:pPr>
+          </w:p>
+        </w:tc>
+        <w:tc>
+          <w:tcPr>
+            <w:tcW w:w="6205" w:type="dxa"/>
+          </w:tcPr>
+          <w:p>
+            <w:pPr>
+              <w:rPr>
+                <w:ins w:id="20" w:author="Calen Patrick Ryan" w:date="2021-08-24T11:55:00Z"/>
+              </w:rPr>
+            </w:pPr>
+            <w:ins w:id="21" w:author="Calen Patrick Ryan" w:date="2021-08-24T11:55:00Z">
+              <w:r>
+                <w:t>There are men in the study</w:t>
+              </w:r>
+            </w:ins>
+            <w:ins w:id="22" w:author="Calen Patrick Ryan" w:date="2021-08-24T11:57:00Z">
+              <w:r>
+                <w:t xml:space="preserve">. Stratify based on sex. </w:t>
+              </w:r>
+            </w:ins>
+          </w:p>
+        </w:tc>
+      </w:tr>
     </w:tbl>
     <w:p/>
     <w:p/>
@@ -686,7 +750,7 @@
         <w:t>GrimAge</w:t>
       </w:r>
       <w:proofErr w:type="spellEnd"/>
-      <w:ins w:id="15" w:author="Calen Patrick Ryan" w:date="2021-08-09T12:25:00Z">
+      <w:ins w:id="23" w:author="Calen Patrick Ryan" w:date="2021-08-09T12:25:00Z">
         <w:r>
           <w:t xml:space="preserve"> (Are there diffs in age at menarche among catch-up growth girls? Not necessarily important, just interested)</w:t>
         </w:r>
@@ -719,12 +783,12 @@
       <w:r>
         <w:t>, Horvath intrinsic, Hannum extrinsic</w:t>
       </w:r>
-      <w:ins w:id="16" w:author="Calen Patrick Ryan" w:date="2021-08-09T12:25:00Z">
+      <w:ins w:id="24" w:author="Calen Patrick Ryan" w:date="2021-08-09T12:25:00Z">
         <w:r>
           <w:t xml:space="preserve"> (I think so too</w:t>
         </w:r>
       </w:ins>
-      <w:ins w:id="17" w:author="Calen Patrick Ryan" w:date="2021-08-09T12:26:00Z">
+      <w:ins w:id="25" w:author="Calen Patrick Ryan" w:date="2021-08-09T12:26:00Z">
         <w:r>
           <w:t xml:space="preserve"> – we just need to rationalize a tiny bit why these are the go-to clocks)</w:t>
         </w:r>
@@ -758,7 +822,7 @@
       <w:r>
         <w:t>– unconfirmed I’ll read more about this</w:t>
       </w:r>
-      <w:ins w:id="18" w:author="Calen Patrick Ryan" w:date="2021-08-09T12:26:00Z">
+      <w:ins w:id="26" w:author="Calen Patrick Ryan" w:date="2021-08-09T12:26:00Z">
         <w:r>
           <w:t xml:space="preserve"> – interesting. </w:t>
         </w:r>
@@ -775,17 +839,17 @@
       <w:r>
         <w:t>Catch-up growth also increases oxidative damage and telomere loss in non-human animals</w:t>
       </w:r>
-      <w:ins w:id="19" w:author="Calen Patrick Ryan" w:date="2021-08-09T12:26:00Z">
+      <w:ins w:id="27" w:author="Calen Patrick Ryan" w:date="2021-08-09T12:26:00Z">
         <w:r>
           <w:t xml:space="preserve"> </w:t>
         </w:r>
       </w:ins>
-      <w:ins w:id="20" w:author="Calen Patrick Ryan" w:date="2021-08-09T12:27:00Z">
+      <w:ins w:id="28" w:author="Calen Patrick Ryan" w:date="2021-08-09T12:27:00Z">
         <w:r>
           <w:t xml:space="preserve">– Yeah. You included this in the introduction, but I wonder if there might also be a reason to mention WHY we use epigenetic clocks over those? </w:t>
         </w:r>
       </w:ins>
-      <w:ins w:id="21" w:author="Calen Patrick Ryan" w:date="2021-08-09T12:28:00Z">
+      <w:ins w:id="29" w:author="Calen Patrick Ryan" w:date="2021-08-09T12:28:00Z">
         <w:r>
           <w:t>Main reason in my view is that they tend to be more accurate, stronger/better predictors of those outcomes.</w:t>
         </w:r>
@@ -814,12 +878,12 @@
       <w:r>
         <w:t xml:space="preserve">Catch-up growth selected for because long term health effects arise after reproduction </w:t>
       </w:r>
-      <w:ins w:id="22" w:author="Calen Patrick Ryan" w:date="2021-08-09T12:28:00Z">
+      <w:ins w:id="30" w:author="Calen Patrick Ryan" w:date="2021-08-09T12:28:00Z">
         <w:r>
           <w:t xml:space="preserve">(Yes, exactly. Good insight into the selective processes that could lead to </w:t>
         </w:r>
       </w:ins>
-      <w:ins w:id="23" w:author="Calen Patrick Ryan" w:date="2021-08-09T12:29:00Z">
+      <w:ins w:id="31" w:author="Calen Patrick Ryan" w:date="2021-08-09T12:29:00Z">
         <w:r>
           <w:t>catch-up growth, even though they are ‘costly’ to the individual)</w:t>
         </w:r>
@@ -874,7 +938,7 @@
           <w:numId w:val="4"/>
         </w:numPr>
         <w:rPr>
-          <w:ins w:id="24" w:author="Calen Patrick Ryan" w:date="2021-08-09T12:29:00Z"/>
+          <w:ins w:id="32" w:author="Calen Patrick Ryan" w:date="2021-08-09T12:29:00Z"/>
         </w:rPr>
       </w:pPr>
       <w:r>
@@ -898,7 +962,7 @@
           <w:numId w:val="4"/>
         </w:numPr>
         <w:rPr>
-          <w:ins w:id="25" w:author="Calen Patrick Ryan" w:date="2021-08-09T12:29:00Z"/>
+          <w:ins w:id="33" w:author="Calen Patrick Ryan" w:date="2021-08-09T12:29:00Z"/>
         </w:rPr>
       </w:pPr>
       <w:r>
@@ -913,12 +977,12 @@
           <w:numId w:val="4"/>
         </w:numPr>
       </w:pPr>
-      <w:ins w:id="26" w:author="Calen Patrick Ryan" w:date="2021-08-09T12:29:00Z">
+      <w:ins w:id="34" w:author="Calen Patrick Ryan" w:date="2021-08-09T12:29:00Z">
         <w:r>
           <w:t>Very</w:t>
         </w:r>
       </w:ins>
-      <w:ins w:id="27" w:author="Calen Patrick Ryan" w:date="2021-08-09T12:30:00Z">
+      <w:ins w:id="35" w:author="Calen Patrick Ryan" w:date="2021-08-09T12:30:00Z">
         <w:r>
           <w:t xml:space="preserve"> good point. I wonder under what socioecological conditions we might expect this to </w:t>
         </w:r>
@@ -927,18 +991,18 @@
           <w:t>happen</w:t>
         </w:r>
       </w:ins>
-      <w:ins w:id="28" w:author="Calen Patrick Ryan" w:date="2021-08-09T12:31:00Z">
+      <w:ins w:id="36" w:author="Calen Patrick Ryan" w:date="2021-08-09T12:31:00Z">
         <w:r>
           <w:t>?</w:t>
         </w:r>
       </w:ins>
       <w:proofErr w:type="gramEnd"/>
-      <w:ins w:id="29" w:author="Calen Patrick Ryan" w:date="2021-08-09T12:30:00Z">
+      <w:ins w:id="37" w:author="Calen Patrick Ryan" w:date="2021-08-09T12:30:00Z">
         <w:r>
           <w:t xml:space="preserve"> (I suspect bad conditions very early, but decent during childhood and adolescence</w:t>
         </w:r>
       </w:ins>
-      <w:ins w:id="30" w:author="Calen Patrick Ryan" w:date="2021-08-09T12:31:00Z">
+      <w:ins w:id="38" w:author="Calen Patrick Ryan" w:date="2021-08-09T12:31:00Z">
         <w:r>
           <w:t>. On the other hand, catchup growth may be something that just happens because it doesn’t “know” if conditions will get better, and the body just takes early adversity as a cue to grow faster).</w:t>
         </w:r>
@@ -952,7 +1016,7 @@
           <w:numId w:val="4"/>
         </w:numPr>
         <w:rPr>
-          <w:ins w:id="31" w:author="Calen Patrick Ryan" w:date="2021-08-09T12:32:00Z"/>
+          <w:ins w:id="39" w:author="Calen Patrick Ryan" w:date="2021-08-09T12:32:00Z"/>
         </w:rPr>
       </w:pPr>
       <w:r>
@@ -972,7 +1036,7 @@
           <w:ilvl w:val="1"/>
           <w:numId w:val="4"/>
         </w:numPr>
-        <w:pPrChange w:id="32" w:author="Calen Patrick Ryan" w:date="2021-08-09T12:32:00Z">
+        <w:pPrChange w:id="40" w:author="Calen Patrick Ryan" w:date="2021-08-09T12:32:00Z">
           <w:pPr>
             <w:pStyle w:val="ListParagraph"/>
             <w:numPr>
@@ -982,7 +1046,7 @@
           </w:pPr>
         </w:pPrChange>
       </w:pPr>
-      <w:ins w:id="33" w:author="Calen Patrick Ryan" w:date="2021-08-09T12:32:00Z">
+      <w:ins w:id="41" w:author="Calen Patrick Ryan" w:date="2021-08-09T12:32:00Z">
         <w:r>
           <w:t>Yeah. I’d be very happy if we could just use Z-scores for our population and call it a day. These WHO reference panels are a pain.</w:t>
         </w:r>
@@ -1000,7 +1064,7 @@
 
 <file path=word/comments.xml><?xml version="1.0" encoding="utf-8"?>
 <w:comments xmlns:wpc="http://schemas.microsoft.com/office/word/2010/wordprocessingCanvas" xmlns:cx="http://schemas.microsoft.com/office/drawing/2014/chartex" xmlns:cx1="http://schemas.microsoft.com/office/drawing/2015/9/8/chartex" xmlns:cx2="http://schemas.microsoft.com/office/drawing/2015/10/21/chartex" xmlns:cx3="http://schemas.microsoft.com/office/drawing/2016/5/9/chartex" xmlns:cx4="http://schemas.microsoft.com/office/drawing/2016/5/10/chartex" xmlns:cx5="http://schemas.microsoft.com/office/drawing/2016/5/11/chartex" xmlns:cx6="http://schemas.microsoft.com/office/drawing/2016/5/12/chartex" xmlns:cx7="http://schemas.microsoft.com/office/drawing/2016/5/13/chartex" xmlns:cx8="http://schemas.microsoft.com/office/drawing/2016/5/14/chartex" xmlns:mc="http://schemas.openxmlformats.org/markup-compatibility/2006" xmlns:aink="http://schemas.microsoft.com/office/drawing/2016/ink" xmlns:am3d="http://schemas.microsoft.com/office/drawing/2017/model3d" xmlns:o="urn:schemas-microsoft-com:office:office" xmlns:r="http://schemas.openxmlformats.org/officeDocument/2006/relationships" xmlns:m="http://schemas.openxmlformats.org/officeDocument/2006/math" xmlns:v="urn:schemas-microsoft-com:vml" xmlns:wp14="http://schemas.microsoft.com/office/word/2010/wordprocessingDrawing" xmlns:wp="http://schemas.openxmlformats.org/drawingml/2006/wordprocessingDrawing" xmlns:w10="urn:schemas-microsoft-com:office:word" xmlns:w="http://schemas.openxmlformats.org/wordprocessingml/2006/main" xmlns:w14="http://schemas.microsoft.com/office/word/2010/wordml" xmlns:w15="http://schemas.microsoft.com/office/word/2012/wordml" xmlns:w16cex="http://schemas.microsoft.com/office/word/2018/wordml/cex" xmlns:w16cid="http://schemas.microsoft.com/office/word/2016/wordml/cid" xmlns:w16="http://schemas.microsoft.com/office/word/2018/wordml" xmlns:w16se="http://schemas.microsoft.com/office/word/2015/wordml/symex" xmlns:wpg="http://schemas.microsoft.com/office/word/2010/wordprocessingGroup" xmlns:wpi="http://schemas.microsoft.com/office/word/2010/wordprocessingInk" xmlns:wne="http://schemas.microsoft.com/office/word/2006/wordml" xmlns:wps="http://schemas.microsoft.com/office/word/2010/wordprocessingShape" mc:Ignorable="w14 w15 w16se w16cid w16 w16cex wp14">
-  <w:comment w:id="13" w:author="Calen Patrick Ryan" w:date="2021-08-09T12:33:00Z" w:initials="CPR">
+  <w:comment w:id="13" w:author="Calen Patrick Ryan" w:date="2021-08-24T11:33:00Z" w:initials="CPR">
     <w:p>
       <w:pPr>
         <w:pStyle w:val="CommentText"/>
@@ -1011,17 +1075,12 @@
         </w:rPr>
         <w:annotationRef/>
       </w:r>
-      <w:proofErr w:type="gramStart"/>
-      <w:r>
-        <w:t>Yeah</w:t>
-      </w:r>
-      <w:proofErr w:type="gramEnd"/>
-      <w:r>
-        <w:t xml:space="preserve"> so maybe a height/weight for age measure? </w:t>
+      <w:r>
+        <w:t xml:space="preserve">What about pregnant women? </w:t>
       </w:r>
     </w:p>
   </w:comment>
-  <w:comment w:id="14" w:author="Calen Patrick Ryan" w:date="2021-08-09T12:34:00Z" w:initials="CPR">
+  <w:comment w:id="14" w:author="Calen Patrick Ryan" w:date="2021-08-09T12:33:00Z" w:initials="CPR">
     <w:p>
       <w:pPr>
         <w:pStyle w:val="CommentText"/>
@@ -1032,14 +1091,29 @@
         </w:rPr>
         <w:annotationRef/>
       </w:r>
-      <w:r>
-        <w:t xml:space="preserve">We do have smoking. </w:t>
-      </w:r>
-      <w:r>
-        <w:t>We have other diseases but arguably they are not only a cause, but possibly a consequence of catch-up growth, so we might not want to overcontrol for t</w:t>
-      </w:r>
-      <w:r>
-        <w:t>hem.</w:t>
+      <w:proofErr w:type="gramStart"/>
+      <w:r>
+        <w:t>Yeah</w:t>
+      </w:r>
+      <w:proofErr w:type="gramEnd"/>
+      <w:r>
+        <w:t xml:space="preserve"> so maybe a height/weight for age measure? </w:t>
+      </w:r>
+    </w:p>
+  </w:comment>
+  <w:comment w:id="15" w:author="Calen Patrick Ryan" w:date="2021-08-09T12:34:00Z" w:initials="CPR">
+    <w:p>
+      <w:pPr>
+        <w:pStyle w:val="CommentText"/>
+      </w:pPr>
+      <w:r>
+        <w:rPr>
+          <w:rStyle w:val="CommentReference"/>
+        </w:rPr>
+        <w:annotationRef/>
+      </w:r>
+      <w:r>
+        <w:t>We do have smoking. We have other diseases but arguably they are not only a cause, but possibly a consequence of catch-up growth, so we might not want to overcontrol for them.</w:t>
       </w:r>
     </w:p>
   </w:comment>
@@ -1048,6 +1122,7 @@
 
 <file path=word/commentsExtended.xml><?xml version="1.0" encoding="utf-8"?>
 <w15:commentsEx xmlns:wpc="http://schemas.microsoft.com/office/word/2010/wordprocessingCanvas" xmlns:cx="http://schemas.microsoft.com/office/drawing/2014/chartex" xmlns:cx1="http://schemas.microsoft.com/office/drawing/2015/9/8/chartex" xmlns:cx2="http://schemas.microsoft.com/office/drawing/2015/10/21/chartex" xmlns:cx3="http://schemas.microsoft.com/office/drawing/2016/5/9/chartex" xmlns:cx4="http://schemas.microsoft.com/office/drawing/2016/5/10/chartex" xmlns:cx5="http://schemas.microsoft.com/office/drawing/2016/5/11/chartex" xmlns:cx6="http://schemas.microsoft.com/office/drawing/2016/5/12/chartex" xmlns:cx7="http://schemas.microsoft.com/office/drawing/2016/5/13/chartex" xmlns:cx8="http://schemas.microsoft.com/office/drawing/2016/5/14/chartex" xmlns:mc="http://schemas.openxmlformats.org/markup-compatibility/2006" xmlns:aink="http://schemas.microsoft.com/office/drawing/2016/ink" xmlns:am3d="http://schemas.microsoft.com/office/drawing/2017/model3d" xmlns:o="urn:schemas-microsoft-com:office:office" xmlns:r="http://schemas.openxmlformats.org/officeDocument/2006/relationships" xmlns:m="http://schemas.openxmlformats.org/officeDocument/2006/math" xmlns:v="urn:schemas-microsoft-com:vml" xmlns:wp14="http://schemas.microsoft.com/office/word/2010/wordprocessingDrawing" xmlns:wp="http://schemas.openxmlformats.org/drawingml/2006/wordprocessingDrawing" xmlns:w10="urn:schemas-microsoft-com:office:word" xmlns:w="http://schemas.openxmlformats.org/wordprocessingml/2006/main" xmlns:w14="http://schemas.microsoft.com/office/word/2010/wordml" xmlns:w15="http://schemas.microsoft.com/office/word/2012/wordml" xmlns:w16cex="http://schemas.microsoft.com/office/word/2018/wordml/cex" xmlns:w16cid="http://schemas.microsoft.com/office/word/2016/wordml/cid" xmlns:w16="http://schemas.microsoft.com/office/word/2018/wordml" xmlns:w16se="http://schemas.microsoft.com/office/word/2015/wordml/symex" xmlns:wpg="http://schemas.microsoft.com/office/word/2010/wordprocessingGroup" xmlns:wpi="http://schemas.microsoft.com/office/word/2010/wordprocessingInk" xmlns:wne="http://schemas.microsoft.com/office/word/2006/wordml" xmlns:wps="http://schemas.microsoft.com/office/word/2010/wordprocessingShape" mc:Ignorable="w14 w15 w16se w16cid w16 w16cex wp14">
+  <w15:commentEx w15:paraId="01866EE9" w15:done="0"/>
   <w15:commentEx w15:paraId="51BD0DD0" w15:done="0"/>
   <w15:commentEx w15:paraId="0EEA5E9D" w15:done="0"/>
 </w15:commentsEx>
@@ -1055,6 +1130,7 @@
 
 <file path=word/commentsExtensible.xml><?xml version="1.0" encoding="utf-8"?>
 <w16cex:commentsExtensible xmlns:wpc="http://schemas.microsoft.com/office/word/2010/wordprocessingCanvas" xmlns:cx="http://schemas.microsoft.com/office/drawing/2014/chartex" xmlns:cx1="http://schemas.microsoft.com/office/drawing/2015/9/8/chartex" xmlns:cx2="http://schemas.microsoft.com/office/drawing/2015/10/21/chartex" xmlns:cx3="http://schemas.microsoft.com/office/drawing/2016/5/9/chartex" xmlns:cx4="http://schemas.microsoft.com/office/drawing/2016/5/10/chartex" xmlns:cx5="http://schemas.microsoft.com/office/drawing/2016/5/11/chartex" xmlns:cx6="http://schemas.microsoft.com/office/drawing/2016/5/12/chartex" xmlns:cx7="http://schemas.microsoft.com/office/drawing/2016/5/13/chartex" xmlns:cx8="http://schemas.microsoft.com/office/drawing/2016/5/14/chartex" xmlns:mc="http://schemas.openxmlformats.org/markup-compatibility/2006" xmlns:aink="http://schemas.microsoft.com/office/drawing/2016/ink" xmlns:am3d="http://schemas.microsoft.com/office/drawing/2017/model3d" xmlns:o="urn:schemas-microsoft-com:office:office" xmlns:r="http://schemas.openxmlformats.org/officeDocument/2006/relationships" xmlns:m="http://schemas.openxmlformats.org/officeDocument/2006/math" xmlns:v="urn:schemas-microsoft-com:vml" xmlns:wp14="http://schemas.microsoft.com/office/word/2010/wordprocessingDrawing" xmlns:wp="http://schemas.openxmlformats.org/drawingml/2006/wordprocessingDrawing" xmlns:w10="urn:schemas-microsoft-com:office:word" xmlns:w="http://schemas.openxmlformats.org/wordprocessingml/2006/main" xmlns:w14="http://schemas.microsoft.com/office/word/2010/wordml" xmlns:w15="http://schemas.microsoft.com/office/word/2012/wordml" xmlns:w16cex="http://schemas.microsoft.com/office/word/2018/wordml/cex" xmlns:w16cid="http://schemas.microsoft.com/office/word/2016/wordml/cid" xmlns:w16="http://schemas.microsoft.com/office/word/2018/wordml" xmlns:w16se="http://schemas.microsoft.com/office/word/2015/wordml/symex" xmlns:wpg="http://schemas.microsoft.com/office/word/2010/wordprocessingGroup" xmlns:wpi="http://schemas.microsoft.com/office/word/2010/wordprocessingInk" xmlns:wne="http://schemas.microsoft.com/office/word/2006/wordml" xmlns:wps="http://schemas.microsoft.com/office/word/2010/wordprocessingShape" mc:Ignorable="w14 w15 w16se w16cid w16 w16cex wp14">
+  <w16cex:commentExtensible w16cex:durableId="24CF577A" w16cex:dateUtc="2021-08-24T18:33:00Z"/>
   <w16cex:commentExtensible w16cex:durableId="24BB9F28" w16cex:dateUtc="2021-08-09T18:33:00Z"/>
   <w16cex:commentExtensible w16cex:durableId="24BB9F48" w16cex:dateUtc="2021-08-09T18:34:00Z"/>
 </w16cex:commentsExtensible>
@@ -1062,6 +1138,7 @@
 
 <file path=word/commentsIds.xml><?xml version="1.0" encoding="utf-8"?>
 <w16cid:commentsIds xmlns:wpc="http://schemas.microsoft.com/office/word/2010/wordprocessingCanvas" xmlns:cx="http://schemas.microsoft.com/office/drawing/2014/chartex" xmlns:cx1="http://schemas.microsoft.com/office/drawing/2015/9/8/chartex" xmlns:cx2="http://schemas.microsoft.com/office/drawing/2015/10/21/chartex" xmlns:cx3="http://schemas.microsoft.com/office/drawing/2016/5/9/chartex" xmlns:cx4="http://schemas.microsoft.com/office/drawing/2016/5/10/chartex" xmlns:cx5="http://schemas.microsoft.com/office/drawing/2016/5/11/chartex" xmlns:cx6="http://schemas.microsoft.com/office/drawing/2016/5/12/chartex" xmlns:cx7="http://schemas.microsoft.com/office/drawing/2016/5/13/chartex" xmlns:cx8="http://schemas.microsoft.com/office/drawing/2016/5/14/chartex" xmlns:mc="http://schemas.openxmlformats.org/markup-compatibility/2006" xmlns:aink="http://schemas.microsoft.com/office/drawing/2016/ink" xmlns:am3d="http://schemas.microsoft.com/office/drawing/2017/model3d" xmlns:o="urn:schemas-microsoft-com:office:office" xmlns:r="http://schemas.openxmlformats.org/officeDocument/2006/relationships" xmlns:m="http://schemas.openxmlformats.org/officeDocument/2006/math" xmlns:v="urn:schemas-microsoft-com:vml" xmlns:wp14="http://schemas.microsoft.com/office/word/2010/wordprocessingDrawing" xmlns:wp="http://schemas.openxmlformats.org/drawingml/2006/wordprocessingDrawing" xmlns:w10="urn:schemas-microsoft-com:office:word" xmlns:w="http://schemas.openxmlformats.org/wordprocessingml/2006/main" xmlns:w14="http://schemas.microsoft.com/office/word/2010/wordml" xmlns:w15="http://schemas.microsoft.com/office/word/2012/wordml" xmlns:w16cex="http://schemas.microsoft.com/office/word/2018/wordml/cex" xmlns:w16cid="http://schemas.microsoft.com/office/word/2016/wordml/cid" xmlns:w16="http://schemas.microsoft.com/office/word/2018/wordml" xmlns:w16se="http://schemas.microsoft.com/office/word/2015/wordml/symex" xmlns:wpg="http://schemas.microsoft.com/office/word/2010/wordprocessingGroup" xmlns:wpi="http://schemas.microsoft.com/office/word/2010/wordprocessingInk" xmlns:wne="http://schemas.microsoft.com/office/word/2006/wordml" xmlns:wps="http://schemas.microsoft.com/office/word/2010/wordprocessingShape" mc:Ignorable="w14 w15 w16se w16cid w16 w16cex wp14">
+  <w16cid:commentId w16cid:paraId="01866EE9" w16cid:durableId="24CF577A"/>
   <w16cid:commentId w16cid:paraId="51BD0DD0" w16cid:durableId="24BB9F28"/>
   <w16cid:commentId w16cid:paraId="0EEA5E9D" w16cid:durableId="24BB9F48"/>
 </w16cid:commentsIds>

</xml_diff>